<commit_message>
spelling and grammer checks
</commit_message>
<xml_diff>
--- a/DSP_Final.docx
+++ b/DSP_Final.docx
@@ -702,7 +702,7 @@
     <w:sdt>
       <w:sdtPr>
         <w:rPr>
-          <w:rFonts w:ascii="Times New Roman" w:eastAsiaTheme="minorHAnsi" w:hAnsi="Times New Roman"/>
+          <w:rFonts w:ascii="Times New Roman" w:eastAsiaTheme="minorHAnsi" w:hAnsi="Times New Roman" w:cstheme="minorBidi"/>
           <w:b w:val="0"/>
           <w:bCs w:val="0"/>
           <w:color w:val="auto"/>
@@ -4442,30 +4442,48 @@
         <w:rPr>
           <w:rFonts w:ascii="Times New Roman" w:hAnsi="Times New Roman" w:cs="Times New Roman"/>
         </w:rPr>
-        <w:t>At the core of project management was the Kanban board, a visual tool that depicted the workflow across stages such as data collection, preprocessing, model development, and GUI design. This visualization was not only instrumental in clarifying the current status of work but also in identifying areas that required immediate attention. The board was structured into columns that reflected key development phases, from 'Backlog' to 'In Progress,' 'Testing,' and finally, 'Done,' facilitating a clear pathway for task progression.</w:t>
-      </w:r>
-    </w:p>
-    <w:p>
-      <w:pPr>
-        <w:spacing w:after="0" w:line="240" w:lineRule="auto"/>
-        <w:jc w:val="both"/>
+        <w:t xml:space="preserve">At the core of project management was the Kanban board, a visual tool that depicted the workflow across stages such as data collection, preprocessing, model development, and GUI design. This </w:t>
+      </w:r>
+      <w:r>
         <w:rPr>
           <w:rFonts w:ascii="Times New Roman" w:hAnsi="Times New Roman" w:cs="Times New Roman"/>
         </w:rPr>
-      </w:pPr>
-    </w:p>
-    <w:p>
-      <w:pPr>
-        <w:spacing w:after="0" w:line="240" w:lineRule="auto"/>
-        <w:jc w:val="both"/>
+        <w:t>visualisation</w:t>
+      </w:r>
+      <w:r>
         <w:rPr>
           <w:rFonts w:ascii="Times New Roman" w:hAnsi="Times New Roman" w:cs="Times New Roman"/>
         </w:rPr>
-      </w:pPr>
+        <w:t xml:space="preserve"> </w:t>
+      </w:r>
       <w:r>
         <w:rPr>
           <w:rFonts w:ascii="Times New Roman" w:hAnsi="Times New Roman" w:cs="Times New Roman"/>
         </w:rPr>
+        <w:t>was not only instrumental in clarifying the current status of work but also in identifying areas that required immediate attention. The board was structured into columns that reflected key development phases, from 'Backlog' to 'In Progress,' 'Testing,' and finally, 'Done,' facilitating a clear pathway for task progression.</w:t>
+      </w:r>
+    </w:p>
+    <w:p>
+      <w:pPr>
+        <w:spacing w:after="0" w:line="240" w:lineRule="auto"/>
+        <w:jc w:val="both"/>
+        <w:rPr>
+          <w:rFonts w:ascii="Times New Roman" w:hAnsi="Times New Roman" w:cs="Times New Roman"/>
+        </w:rPr>
+      </w:pPr>
+    </w:p>
+    <w:p>
+      <w:pPr>
+        <w:spacing w:after="0" w:line="240" w:lineRule="auto"/>
+        <w:jc w:val="both"/>
+        <w:rPr>
+          <w:rFonts w:ascii="Times New Roman" w:hAnsi="Times New Roman" w:cs="Times New Roman"/>
+        </w:rPr>
+      </w:pPr>
+      <w:r>
+        <w:rPr>
+          <w:rFonts w:ascii="Times New Roman" w:hAnsi="Times New Roman" w:cs="Times New Roman"/>
+        </w:rPr>
         <w:t>By capping the number of tasks in progress simultaneously, the Kanban methodology fostered focused advancement and minimized bottlenecks. This limit ensured a dedicated effort on each task, enhancing the quality and efficiency of work. Managing the flow of tasks involved continual monitoring and adjustments, addressing any delays or obstacles to maintain a steady and efficient workflow.</w:t>
       </w:r>
     </w:p>
@@ -4514,7 +4532,19 @@
         <w:rPr>
           <w:rFonts w:ascii="Times New Roman" w:hAnsi="Times New Roman" w:cs="Times New Roman"/>
         </w:rPr>
-        <w:t>Adapting to changing priorities and maintaining effective self-communication presented challenges. These were mitigated through disciplined scheduling and setting clear, achievable objectives for each development phase. Digital tools such as Trello facilitated task tracking and organization, serving as a virtual extension of the Kanban board, and ensuring that the project remained aligned with its evolving needs.</w:t>
+        <w:t>Adapting to changing priorities and maintaining effective self-communication presented challenges. These were mitigated through disciplined scheduling and setting clear, achievable objectives for each development phase. Digital tools such as Trello facilitated task tracking and organi</w:t>
+      </w:r>
+      <w:r>
+        <w:rPr>
+          <w:rFonts w:ascii="Times New Roman" w:hAnsi="Times New Roman" w:cs="Times New Roman"/>
+        </w:rPr>
+        <w:t>s</w:t>
+      </w:r>
+      <w:r>
+        <w:rPr>
+          <w:rFonts w:ascii="Times New Roman" w:hAnsi="Times New Roman" w:cs="Times New Roman"/>
+        </w:rPr>
+        <w:t>ation, serving as a virtual extension of the Kanban board, and ensuring that the project remained aligned with its evolving needs.</w:t>
       </w:r>
     </w:p>
     <w:p>
@@ -4757,29 +4787,41 @@
           <w:rFonts w:ascii="Times New Roman" w:eastAsia="Times New Roman" w:hAnsi="Times New Roman" w:cs="Times New Roman"/>
           <w:lang w:eastAsia="en-GB"/>
         </w:rPr>
-        <w:t>The diagrams not only serve as a blueprint for development but also as a communication tool, bridging the gap between conceptualization and implementation. They are the visual representations of the system’s architecture, encompassing its functionalities, processes, and interactions, thereby laying a solid foundation for the subsequent development phase.</w:t>
-      </w:r>
-    </w:p>
-    <w:p>
-      <w:pPr>
-        <w:spacing w:after="0" w:line="240" w:lineRule="auto"/>
-        <w:jc w:val="both"/>
-        <w:rPr>
-          <w:rFonts w:ascii="Times New Roman" w:eastAsia="Times New Roman" w:hAnsi="Times New Roman" w:cs="Times New Roman"/>
-          <w:sz w:val="24"/>
-          <w:szCs w:val="24"/>
-          <w:lang w:eastAsia="en-GB"/>
-        </w:rPr>
-      </w:pPr>
-    </w:p>
-    <w:p>
-      <w:pPr>
-        <w:spacing w:after="0" w:line="240" w:lineRule="auto"/>
-        <w:jc w:val="both"/>
-        <w:rPr>
-          <w:rFonts w:ascii="Times New Roman" w:eastAsia="Times New Roman" w:hAnsi="Times New Roman" w:cs="Times New Roman"/>
-          <w:sz w:val="24"/>
-          <w:szCs w:val="24"/>
+        <w:t>The diagrams not only serve as a blueprint for development but also as a communication tool, bridging the gap between conceptuali</w:t>
+      </w:r>
+      <w:r>
+        <w:rPr>
+          <w:rFonts w:ascii="Times New Roman" w:eastAsia="Times New Roman" w:hAnsi="Times New Roman" w:cs="Times New Roman"/>
+          <w:lang w:eastAsia="en-GB"/>
+        </w:rPr>
+        <w:t>s</w:t>
+      </w:r>
+      <w:r>
+        <w:rPr>
+          <w:rFonts w:ascii="Times New Roman" w:eastAsia="Times New Roman" w:hAnsi="Times New Roman" w:cs="Times New Roman"/>
+          <w:lang w:eastAsia="en-GB"/>
+        </w:rPr>
+        <w:t>ation and implementation. They are the visual representations of the system’s architecture, encompassing its functionalities, processes, and interactions, thereby laying a solid foundation for the subsequent development phase.</w:t>
+      </w:r>
+    </w:p>
+    <w:p>
+      <w:pPr>
+        <w:spacing w:after="0" w:line="240" w:lineRule="auto"/>
+        <w:jc w:val="both"/>
+        <w:rPr>
+          <w:rFonts w:ascii="Times New Roman" w:eastAsia="Times New Roman" w:hAnsi="Times New Roman" w:cs="Times New Roman"/>
+          <w:sz w:val="24"/>
+          <w:szCs w:val="24"/>
+          <w:lang w:eastAsia="en-GB"/>
+        </w:rPr>
+      </w:pPr>
+    </w:p>
+    <w:p>
+      <w:pPr>
+        <w:spacing w:after="0" w:line="240" w:lineRule="auto"/>
+        <w:jc w:val="both"/>
+        <w:rPr>
+          <w:rFonts w:ascii="Times New Roman" w:eastAsia="Times New Roman" w:hAnsi="Times New Roman" w:cs="Times New Roman"/>
           <w:lang w:eastAsia="en-GB"/>
         </w:rPr>
       </w:pPr>
@@ -4790,6 +4832,18 @@
         </w:rPr>
         <w:t>A machine learning pipeline diagram offers a visual representation of the process through which data progresses from initial collection to the generation of predictions by a model. This diagram plays a crucial role in outlining the sequential steps necessary for converting raw data into valuable predictions or insights. Its significance is especially noted in the domain of machine learning, providing a clear framework for the stages of data processing and model training. The pipeline aids in comprehending the chronological and logical flow of data across various stages of transformation and analysis, ensuring each phase is thoughtfully crafted and implemented to boost the final model's accuracy and efficiency.</w:t>
       </w:r>
+    </w:p>
+    <w:p>
+      <w:pPr>
+        <w:spacing w:after="0" w:line="240" w:lineRule="auto"/>
+        <w:jc w:val="both"/>
+        <w:rPr>
+          <w:rFonts w:ascii="Times New Roman" w:eastAsia="Times New Roman" w:hAnsi="Times New Roman" w:cs="Times New Roman"/>
+          <w:sz w:val="24"/>
+          <w:szCs w:val="24"/>
+          <w:lang w:eastAsia="en-GB"/>
+        </w:rPr>
+      </w:pPr>
     </w:p>
     <w:p>
       <w:pPr>
@@ -4949,7 +5003,6 @@
           <w:rFonts w:ascii="Times New Roman" w:eastAsia="Times New Roman" w:hAnsi="Times New Roman" w:cs="Times New Roman"/>
           <w:lang w:eastAsia="en-GB"/>
         </w:rPr>
-        <w:lastRenderedPageBreak/>
         <w:t>At this point, the pipeline diverges into two parallel processes: 'Covariate Analysis' and 'Dimensionality Reduction'. 'Covariate Analysis' examines variables that could affect the prediction outcome, aiming to decipher relationships and possible causality within the data. Concurrently, 'Dimensionality Reduction' focuses on simplifying the model by minimising the number of variables under consideration, to reduce redundancy or concentrate on crucial variables. 'Feature Engineering', building on preprocessing, involves the creation of new features from existing data to bolster model performance, incorporating domain expertise to unveil more impactful features that could elevate the model's predictive capability.</w:t>
       </w:r>
     </w:p>
@@ -5033,8 +5086,6 @@
         <w:jc w:val="both"/>
         <w:rPr>
           <w:rFonts w:ascii="Times New Roman" w:eastAsia="Times New Roman" w:hAnsi="Times New Roman" w:cs="Times New Roman"/>
-          <w:sz w:val="24"/>
-          <w:szCs w:val="24"/>
           <w:lang w:eastAsia="en-GB"/>
         </w:rPr>
       </w:pPr>
@@ -5045,6 +5096,18 @@
         </w:rPr>
         <w:t>In the field of software engineering, the sequence diagram emerges as a pivotal instrument, crafted to illustrate the chronological interactions between various entities or objects in a system. Its foremost purpose is to visualise the timing of object interactions, thus enabling a lucid depiction of the flow of control and data dynamically. The diagram clarifies the order in which messages are exchanged among objects, aiding in pinpointing possible inefficiencies or bottlenecks within the interaction process. By delineating the flow of messages, it assists in ensuring that different system components remain cohesive and synchronised, ultimately contributing to the system's enhanced efficiency and robustness.</w:t>
       </w:r>
+    </w:p>
+    <w:p>
+      <w:pPr>
+        <w:spacing w:after="0" w:line="240" w:lineRule="auto"/>
+        <w:jc w:val="both"/>
+        <w:rPr>
+          <w:rFonts w:ascii="Times New Roman" w:eastAsia="Times New Roman" w:hAnsi="Times New Roman" w:cs="Times New Roman"/>
+          <w:sz w:val="24"/>
+          <w:szCs w:val="24"/>
+          <w:lang w:eastAsia="en-GB"/>
+        </w:rPr>
+      </w:pPr>
     </w:p>
     <w:p>
       <w:pPr>
@@ -5142,15 +5205,7 @@
           <w:rFonts w:ascii="Times New Roman" w:eastAsia="Times New Roman" w:hAnsi="Times New Roman" w:cs="Times New Roman"/>
           <w:lang w:eastAsia="en-GB"/>
         </w:rPr>
-        <w:t xml:space="preserve">When delving into a prediction process, a sequence diagram painstakingly records the operations from the moment the system activates. The journey begins with the establishment of the main application </w:t>
-      </w:r>
-      <w:r>
-        <w:rPr>
-          <w:rFonts w:ascii="Times New Roman" w:eastAsia="Times New Roman" w:hAnsi="Times New Roman" w:cs="Times New Roman"/>
-          <w:lang w:eastAsia="en-GB"/>
-        </w:rPr>
-        <w:lastRenderedPageBreak/>
-        <w:t>and prediction application instances. Post instantiation, the system embarks on an initial UI setup, which includes presenting disclaimers, configuring window properties, and laying out the grid with its elements.</w:t>
+        <w:t>When delving into a prediction process, a sequence diagram painstakingly records the operations from the moment the system activates. The journey begins with the establishment of the main application and prediction application instances. Post instantiation, the system embarks on an initial UI setup, which includes presenting disclaimers, configuring window properties, and laying out the grid with its elements.</w:t>
       </w:r>
     </w:p>
     <w:p>
@@ -5268,7 +5323,21 @@
           <w:rFonts w:ascii="Times New Roman" w:eastAsia="Times New Roman" w:hAnsi="Times New Roman" w:cs="Times New Roman"/>
           <w:lang w:eastAsia="en-GB"/>
         </w:rPr>
-        <w:t>Data Preprocessing (F2): Validate the cleaning, normalization, and transformation processes of imported data to ensure compatibility with the machine learning model.</w:t>
+        <w:t>Data Preprocessing (F2): Validate the cleaning, normali</w:t>
+      </w:r>
+      <w:r>
+        <w:rPr>
+          <w:rFonts w:ascii="Times New Roman" w:eastAsia="Times New Roman" w:hAnsi="Times New Roman" w:cs="Times New Roman"/>
+          <w:lang w:eastAsia="en-GB"/>
+        </w:rPr>
+        <w:t>s</w:t>
+      </w:r>
+      <w:r>
+        <w:rPr>
+          <w:rFonts w:ascii="Times New Roman" w:eastAsia="Times New Roman" w:hAnsi="Times New Roman" w:cs="Times New Roman"/>
+          <w:lang w:eastAsia="en-GB"/>
+        </w:rPr>
+        <w:t>ation, and transformation processes of imported data to ensure compatibility with the machine learning model.</w:t>
       </w:r>
     </w:p>
     <w:p>
@@ -5352,7 +5421,21 @@
           <w:rFonts w:ascii="Times New Roman" w:eastAsia="Times New Roman" w:hAnsi="Times New Roman" w:cs="Times New Roman"/>
           <w:lang w:eastAsia="en-GB"/>
         </w:rPr>
-        <w:t>Data Visualization (F9): Ensure the system can generate and display data visualizations accurately, enhancing the interpretability of prediction outcomes.</w:t>
+        <w:t>Data Visuali</w:t>
+      </w:r>
+      <w:r>
+        <w:rPr>
+          <w:rFonts w:ascii="Times New Roman" w:eastAsia="Times New Roman" w:hAnsi="Times New Roman" w:cs="Times New Roman"/>
+          <w:lang w:eastAsia="en-GB"/>
+        </w:rPr>
+        <w:t>s</w:t>
+      </w:r>
+      <w:r>
+        <w:rPr>
+          <w:rFonts w:ascii="Times New Roman" w:eastAsia="Times New Roman" w:hAnsi="Times New Roman" w:cs="Times New Roman"/>
+          <w:lang w:eastAsia="en-GB"/>
+        </w:rPr>
+        <w:t>ation (F9): Ensure the system can generate and display data visualizations accurately, enhancing the interpretability of prediction outcomes.</w:t>
       </w:r>
     </w:p>
     <w:p>
@@ -5431,21 +5514,7 @@
           <w:rFonts w:ascii="Times New Roman" w:eastAsia="Times New Roman" w:hAnsi="Times New Roman" w:cs="Times New Roman"/>
           <w:lang w:eastAsia="en-GB"/>
         </w:rPr>
-        <w:t xml:space="preserve">Model Training and Data Preprocessing Integration (F2, F7): Ensure that the model training process incorporates </w:t>
-      </w:r>
-      <w:r>
-        <w:rPr>
-          <w:rFonts w:ascii="Times New Roman" w:eastAsia="Times New Roman" w:hAnsi="Times New Roman" w:cs="Times New Roman"/>
-          <w:lang w:eastAsia="en-GB"/>
-        </w:rPr>
-        <w:t>pre-processed</w:t>
-      </w:r>
-      <w:r>
-        <w:rPr>
-          <w:rFonts w:ascii="Times New Roman" w:eastAsia="Times New Roman" w:hAnsi="Times New Roman" w:cs="Times New Roman"/>
-          <w:lang w:eastAsia="en-GB"/>
-        </w:rPr>
-        <w:t xml:space="preserve"> data effectively, reflecting in the accuracy of predictions.</w:t>
+        <w:t>Model Training and Data Preprocessing Integration (F2, F7): Ensure that the model training process incorporates pre-processed data effectively, reflecting in the accuracy of predictions.</w:t>
       </w:r>
     </w:p>
     <w:p>
@@ -5507,6 +5576,7 @@
           <w:rFonts w:ascii="Times New Roman" w:eastAsia="Times New Roman" w:hAnsi="Times New Roman" w:cs="Times New Roman"/>
           <w:lang w:eastAsia="en-GB"/>
         </w:rPr>
+        <w:lastRenderedPageBreak/>
         <w:t>Each test case is designed to validate specific functionalities and their integration, ensuring comprehensive coverage of the system's capabilities.</w:t>
       </w:r>
       <w:r>
@@ -5535,15 +5605,7 @@
           <w:rFonts w:ascii="Times New Roman" w:eastAsia="Times New Roman" w:hAnsi="Times New Roman" w:cs="Times New Roman"/>
           <w:lang w:eastAsia="en-GB"/>
         </w:rPr>
-        <w:t xml:space="preserve">Focusing on </w:t>
-      </w:r>
-      <w:r>
-        <w:rPr>
-          <w:rFonts w:ascii="Times New Roman" w:eastAsia="Times New Roman" w:hAnsi="Times New Roman" w:cs="Times New Roman"/>
-          <w:lang w:eastAsia="en-GB"/>
-        </w:rPr>
-        <w:lastRenderedPageBreak/>
-        <w:t>predictive modelling (F3) and striving for a 60% or better accuracy rate directly supports the project's objective of advancing NFL game forecasting.</w:t>
+        <w:t>Focusing on predictive modelling (F3) and striving for a 60% or better accuracy rate directly supports the project's objective of advancing NFL game forecasting.</w:t>
       </w:r>
       <w:r>
         <w:rPr>
@@ -5603,14 +5665,7 @@
           <w:rFonts w:ascii="Times New Roman" w:eastAsia="Times New Roman" w:hAnsi="Times New Roman" w:cs="Times New Roman"/>
           <w:lang w:eastAsia="en-GB"/>
         </w:rPr>
-        <w:t>T</w:t>
-      </w:r>
-      <w:r>
-        <w:rPr>
-          <w:rFonts w:ascii="Times New Roman" w:eastAsia="Times New Roman" w:hAnsi="Times New Roman" w:cs="Times New Roman"/>
-          <w:lang w:eastAsia="en-GB"/>
-        </w:rPr>
-        <w:t>his test design framework is crafted to validate the functionality and reliability of your NFL prediction system comprehensively. By addressing both functional and non-functional requirements, the design ensures that the system not only meets its intended goals but also provides a reliable, user-friendly, and efficient tool for NFL game prediction analysis.</w:t>
+        <w:t>This test design framework is crafted to validate the functionality and reliability of your NFL prediction system comprehensively. By addressing both functional and non-functional requirements, the design ensures that the system not only meets its intended goals but also provides a reliable, user-friendly, and efficient tool for NFL game prediction analysis.</w:t>
       </w:r>
       <w:bookmarkStart w:id="9" w:name="_Toc83734969"/>
     </w:p>
@@ -5634,7 +5689,19 @@
         <w:rPr>
           <w:rFonts w:ascii="Times New Roman" w:hAnsi="Times New Roman" w:cs="Times New Roman"/>
         </w:rPr>
-        <w:t>This chapter articulates the intricate design phase of the NFL predictor program, emphasizing the transition from conceptual models to a fully operational system. The various design diagrams presented are paramount in visualizing and constructing a system that is robust, efficient, and user-centric.</w:t>
+        <w:t>This chapter articulates the intricate design phase of the NFL predictor program, emphasi</w:t>
+      </w:r>
+      <w:r>
+        <w:rPr>
+          <w:rFonts w:ascii="Times New Roman" w:hAnsi="Times New Roman" w:cs="Times New Roman"/>
+        </w:rPr>
+        <w:t>s</w:t>
+      </w:r>
+      <w:r>
+        <w:rPr>
+          <w:rFonts w:ascii="Times New Roman" w:hAnsi="Times New Roman" w:cs="Times New Roman"/>
+        </w:rPr>
+        <w:t>ing the transition from conceptual models to a fully operational system. The various design diagrams presented are paramount in visualizing and constructing a system that is robust, efficient, and user-centric.</w:t>
       </w:r>
       <w:r>
         <w:rPr>
@@ -5686,6 +5753,14 @@
         </w:rPr>
         <w:t>They serve to bridge the conceptual with the practical, ensuring that the application aligns with its core objectives: providing a user-friendly interface, implementing advanced predictive analytics, and offering an immersive user experience.</w:t>
       </w:r>
+    </w:p>
+    <w:p>
+      <w:pPr>
+        <w:spacing w:after="0" w:line="240" w:lineRule="auto"/>
+        <w:rPr>
+          <w:rFonts w:ascii="Times New Roman" w:hAnsi="Times New Roman" w:cs="Times New Roman"/>
+        </w:rPr>
+      </w:pPr>
     </w:p>
     <w:p>
       <w:pPr>
@@ -6022,7 +6097,21 @@
           <w:sz w:val="22"/>
           <w:szCs w:val="22"/>
         </w:rPr>
-        <w:t>Comprehensive testing encompassed unit tests for individual components, integration tests to ensure seamless interaction between modules, and system tests to validate the end-to-end functionality of the tool. Test cases were designed to cover a wide range of scenarios, including edge cases and failure modes, to thoroughly evaluate the tool's robustness and reliability. The testing process not only confirmed the accuracy and efficiency of the NFL Predictor but also identified opportunities for optimization, such as improving data loading times and enhancing model training efficiency.</w:t>
+        <w:t>Comprehensive testing encompassed unit tests for individual components, integration tests to ensure seamless interaction between modules, and system tests to validate the end-to-end functionality of the tool. Test cases were designed to cover a wide range of scenarios, including edge cases and failure modes, to thoroughly evaluate the tool's robustness and reliability. The testing process not only confirmed the accuracy and efficiency of the NFL Predictor but also identified opportunities for optimi</w:t>
+      </w:r>
+      <w:r>
+        <w:rPr>
+          <w:sz w:val="22"/>
+          <w:szCs w:val="22"/>
+        </w:rPr>
+        <w:t>s</w:t>
+      </w:r>
+      <w:r>
+        <w:rPr>
+          <w:sz w:val="22"/>
+          <w:szCs w:val="22"/>
+        </w:rPr>
+        <w:t>ation, such as improving data loading times and enhancing model training efficiency.</w:t>
       </w:r>
     </w:p>
     <w:p>
@@ -7159,53 +7248,12 @@
           <w:szCs w:val="22"/>
         </w:rPr>
       </w:pPr>
-      <w:proofErr w:type="spellStart"/>
       <w:r>
         <w:rPr>
           <w:sz w:val="22"/>
           <w:szCs w:val="22"/>
         </w:rPr>
-        <w:t>Chmait</w:t>
-      </w:r>
-      <w:proofErr w:type="spellEnd"/>
-      <w:r>
-        <w:rPr>
-          <w:sz w:val="22"/>
-          <w:szCs w:val="22"/>
-        </w:rPr>
-        <w:t xml:space="preserve">, N. and </w:t>
-      </w:r>
-      <w:proofErr w:type="spellStart"/>
-      <w:r>
-        <w:rPr>
-          <w:sz w:val="22"/>
-          <w:szCs w:val="22"/>
-        </w:rPr>
-        <w:t>Westerbeek</w:t>
-      </w:r>
-      <w:proofErr w:type="spellEnd"/>
-      <w:r>
-        <w:rPr>
-          <w:sz w:val="22"/>
-          <w:szCs w:val="22"/>
-        </w:rPr>
-        <w:t xml:space="preserve">, H. (2021) 'Artificial Intelligence and Machine Learning in Sport Research: An Introduction for Non-data Scientists'. Frontiers in Sports and Active Living, 3:682287. </w:t>
-      </w:r>
-      <w:proofErr w:type="spellStart"/>
-      <w:r>
-        <w:rPr>
-          <w:sz w:val="22"/>
-          <w:szCs w:val="22"/>
-        </w:rPr>
-        <w:t>doi</w:t>
-      </w:r>
-      <w:proofErr w:type="spellEnd"/>
-      <w:r>
-        <w:rPr>
-          <w:sz w:val="22"/>
-          <w:szCs w:val="22"/>
-        </w:rPr>
-        <w:t>: 10.3389/fspor.2021.682287. Available from: https://www.frontiersin.org/articles/10.3389/fspor.2021.682287/full [Accessed 27 December 2023].</w:t>
+        <w:t>Chmait, N. and Westerbeek, H. (2021) 'Artificial Intelligence and Machine Learning in Sport Research: An Introduction for Non-data Scientists'. Frontiers in Sports and Active Living, 3:682287. doi: 10.3389/fspor.2021.682287. Available from: https://www.frontiersin.org/articles/10.3389/fspor.2021.682287/full [Accessed 27 December 2023].</w:t>
       </w:r>
     </w:p>
     <w:p>
@@ -7297,23 +7345,7 @@
           <w:sz w:val="22"/>
           <w:szCs w:val="22"/>
         </w:rPr>
-        <w:t xml:space="preserve">Brefeld, U. (ed.) (2023) Machine Learning and Data Mining for Sports Analytics: 9th International Workshop, MLSA 2021, September 19, 2022. 1st ed. Cham, Switzerland: Springer, p. 17. Available from: https://uwe.primo.exlibrisgroup.com/discovery/fulldisplay?docid=alma991003825759707511&amp;context=L&amp;vid=44UWE_INST:44UWE_INST&amp;lang=en&amp;search_scope=MyInst_and_CI&amp;adaptor=Local%20Search%20Engine&amp;tab=Everything&amp;query=any,contains,sports%20analytics&amp;offset=0 [Accessed 28 </w:t>
-      </w:r>
-      <w:proofErr w:type="spellStart"/>
-      <w:r>
-        <w:rPr>
-          <w:sz w:val="22"/>
-          <w:szCs w:val="22"/>
-        </w:rPr>
-        <w:t>Decmber</w:t>
-      </w:r>
-      <w:proofErr w:type="spellEnd"/>
-      <w:r>
-        <w:rPr>
-          <w:sz w:val="22"/>
-          <w:szCs w:val="22"/>
-        </w:rPr>
-        <w:t xml:space="preserve"> 2023].</w:t>
+        <w:t>Brefeld, U. (ed.) (2023) Machine Learning and Data Mining for Sports Analytics: 9th International Workshop, MLSA 2021, September 19, 2022. 1st ed. Cham, Switzerland: Springer, p. 17. Available from: https://uwe.primo.exlibrisgroup.com/discovery/fulldisplay?docid=alma991003825759707511&amp;context=L&amp;vid=44UWE_INST:44UWE_INST&amp;lang=en&amp;search_scope=MyInst_and_CI&amp;adaptor=Local%20Search%20Engine&amp;tab=Everything&amp;query=any,contains,sports%20analytics&amp;offset=0 [Accessed 28 Decmber 2023].</w:t>
       </w:r>
     </w:p>
     <w:p>
@@ -7429,23 +7461,7 @@
           <w:sz w:val="22"/>
           <w:szCs w:val="22"/>
         </w:rPr>
-        <w:t xml:space="preserve">Page 1307 Bunker, R. and </w:t>
-      </w:r>
-      <w:proofErr w:type="spellStart"/>
-      <w:r>
-        <w:rPr>
-          <w:sz w:val="22"/>
-          <w:szCs w:val="22"/>
-        </w:rPr>
-        <w:t>Susnjak</w:t>
-      </w:r>
-      <w:proofErr w:type="spellEnd"/>
-      <w:r>
-        <w:rPr>
-          <w:sz w:val="22"/>
-          <w:szCs w:val="22"/>
-        </w:rPr>
-        <w:t>, T., 2022. The Application of Machine Learning Techniques for Predicting Match Results in Team Sport: A Review. Available from: [https://uwe.primo.exlibrisgroup.com/discovery/fulldisplay?docid=cdi_proquest_journals_2657529158&amp;context=PC&amp;vid=44UWE_INST:44UWE_INST&amp;lang=en&amp;search_scope=MyInst_and_CI&amp;adaptor=Primo%20Central&amp;tab=Everything&amp;query=any,contains,The%20Application%20of%20Machine%20Learning%20Techniques%20for%20Predicting%20Match%20Results%20in%20Team%20Sport:%20A%20Review ] [Accessed 3 January 2024].</w:t>
+        <w:t>Page 1307 Bunker, R. and Susnjak, T., 2022. The Application of Machine Learning Techniques for Predicting Match Results in Team Sport: A Review. Available from: [https://uwe.primo.exlibrisgroup.com/discovery/fulldisplay?docid=cdi_proquest_journals_2657529158&amp;context=PC&amp;vid=44UWE_INST:44UWE_INST&amp;lang=en&amp;search_scope=MyInst_and_CI&amp;adaptor=Primo%20Central&amp;tab=Everything&amp;query=any,contains,The%20Application%20of%20Machine%20Learning%20Techniques%20for%20Predicting%20Match%20Results%20in%20Team%20Sport:%20A%20Review ] [Accessed 3 January 2024].</w:t>
       </w:r>
     </w:p>
     <w:p>
@@ -7468,23 +7484,7 @@
           <w:sz w:val="22"/>
           <w:szCs w:val="22"/>
         </w:rPr>
-        <w:t xml:space="preserve">Page 1307 Bunker, R. and </w:t>
-      </w:r>
-      <w:proofErr w:type="spellStart"/>
-      <w:r>
-        <w:rPr>
-          <w:sz w:val="22"/>
-          <w:szCs w:val="22"/>
-        </w:rPr>
-        <w:t>Susnjak</w:t>
-      </w:r>
-      <w:proofErr w:type="spellEnd"/>
-      <w:r>
-        <w:rPr>
-          <w:sz w:val="22"/>
-          <w:szCs w:val="22"/>
-        </w:rPr>
-        <w:t>, T., 2022. The Application of Machine Learning Techniques for Predicting Match Results in Team Sport: A Review. Available from: [https://uwe.primo.exlibrisgroup.com/discovery/fulldisplay?docid=cdi_proquest_journals_2657529158&amp;context=PC&amp;vid=44UWE_INST:44UWE_INST&amp;lang=en&amp;search_scope=MyInst_and_CI&amp;adaptor=Primo%20Central&amp;tab=Everything&amp;query=any,contains,The%20Application%20of%20Machine%20Learning%20Techniques%20for%20Predicting%20Match%20Results%20in%20Team%20Sport:%20A%20Review ] [Accessed 3 January 2024].</w:t>
+        <w:t>Page 1307 Bunker, R. and Susnjak, T., 2022. The Application of Machine Learning Techniques for Predicting Match Results in Team Sport: A Review. Available from: [https://uwe.primo.exlibrisgroup.com/discovery/fulldisplay?docid=cdi_proquest_journals_2657529158&amp;context=PC&amp;vid=44UWE_INST:44UWE_INST&amp;lang=en&amp;search_scope=MyInst_and_CI&amp;adaptor=Primo%20Central&amp;tab=Everything&amp;query=any,contains,The%20Application%20of%20Machine%20Learning%20Techniques%20for%20Predicting%20Match%20Results%20in%20Team%20Sport:%20A%20Review ] [Accessed 3 January 2024].</w:t>
       </w:r>
     </w:p>
     <w:p>
@@ -7507,23 +7507,7 @@
           <w:sz w:val="22"/>
           <w:szCs w:val="22"/>
         </w:rPr>
-        <w:t xml:space="preserve">Page 1306 Bunker, R. and </w:t>
-      </w:r>
-      <w:proofErr w:type="spellStart"/>
-      <w:r>
-        <w:rPr>
-          <w:sz w:val="22"/>
-          <w:szCs w:val="22"/>
-        </w:rPr>
-        <w:t>Susnjak</w:t>
-      </w:r>
-      <w:proofErr w:type="spellEnd"/>
-      <w:r>
-        <w:rPr>
-          <w:sz w:val="22"/>
-          <w:szCs w:val="22"/>
-        </w:rPr>
-        <w:t>, T., 2022. The Application of Machine Learning Techniques for Predicting Match Results in Team Sport: A Review. Available from: [https://uwe.primo.exlibrisgroup.com/discovery/fulldisplay?docid=cdi_proquest_journals_2657529158&amp;context=PC&amp;vid=44UWE_INST:44UWE_INST&amp;lang=en&amp;search_scope=MyInst_and_CI&amp;adaptor=Primo%20Central&amp;tab=Everything&amp;query=any,contains,The%20Application%20of%20Machine%20Learning%20Techniques%20for%20Predicting%20Match%20Results%20in%20Team%20Sport:%20A%20Review ] [Accessed 3 January 2024].</w:t>
+        <w:t>Page 1306 Bunker, R. and Susnjak, T., 2022. The Application of Machine Learning Techniques for Predicting Match Results in Team Sport: A Review. Available from: [https://uwe.primo.exlibrisgroup.com/discovery/fulldisplay?docid=cdi_proquest_journals_2657529158&amp;context=PC&amp;vid=44UWE_INST:44UWE_INST&amp;lang=en&amp;search_scope=MyInst_and_CI&amp;adaptor=Primo%20Central&amp;tab=Everything&amp;query=any,contains,The%20Application%20of%20Machine%20Learning%20Techniques%20for%20Predicting%20Match%20Results%20in%20Team%20Sport:%20A%20Review ] [Accessed 3 January 2024].</w:t>
       </w:r>
     </w:p>
     <w:p>
@@ -7546,23 +7530,7 @@
           <w:sz w:val="22"/>
           <w:szCs w:val="22"/>
         </w:rPr>
-        <w:t xml:space="preserve">(Table 2 Page 1293) Bunker, R. and </w:t>
-      </w:r>
-      <w:proofErr w:type="spellStart"/>
-      <w:r>
-        <w:rPr>
-          <w:sz w:val="22"/>
-          <w:szCs w:val="22"/>
-        </w:rPr>
-        <w:t>Susnjak</w:t>
-      </w:r>
-      <w:proofErr w:type="spellEnd"/>
-      <w:r>
-        <w:rPr>
-          <w:sz w:val="22"/>
-          <w:szCs w:val="22"/>
-        </w:rPr>
-        <w:t>, T., 2022. The Application of Machine Learning Techniques for Predicting Match Results in Team Sport: A Review. Available from: [https://uwe.primo.exlibrisgroup.com/discovery/fulldisplay?docid=cdi_proquest_journals_2657529158&amp;context=PC&amp;vid=44UWE_INST:44UWE_INST&amp;lang=en&amp;search_scope=MyInst_and_CI&amp;adaptor=Primo%20Central&amp;tab=Everything&amp;query=any,contains,The%20Application%20of%20Machine%20Learning%20Techniques%20for%20Predicting%20Match%20Results%20in%20Team%20Sport:%20A%20Review ] [Accessed 3 January 2024].</w:t>
+        <w:t>(Table 2 Page 1293) Bunker, R. and Susnjak, T., 2022. The Application of Machine Learning Techniques for Predicting Match Results in Team Sport: A Review. Available from: [https://uwe.primo.exlibrisgroup.com/discovery/fulldisplay?docid=cdi_proquest_journals_2657529158&amp;context=PC&amp;vid=44UWE_INST:44UWE_INST&amp;lang=en&amp;search_scope=MyInst_and_CI&amp;adaptor=Primo%20Central&amp;tab=Everything&amp;query=any,contains,The%20Application%20of%20Machine%20Learning%20Techniques%20for%20Predicting%20Match%20Results%20in%20Team%20Sport:%20A%20Review ] [Accessed 3 January 2024].</w:t>
       </w:r>
     </w:p>
     <w:p>
@@ -7585,23 +7553,7 @@
           <w:sz w:val="22"/>
           <w:szCs w:val="22"/>
         </w:rPr>
-        <w:t xml:space="preserve">Bernardo, F., Grierson, M. and </w:t>
-      </w:r>
-      <w:proofErr w:type="spellStart"/>
-      <w:r>
-        <w:rPr>
-          <w:sz w:val="22"/>
-          <w:szCs w:val="22"/>
-        </w:rPr>
-        <w:t>Fiebrink</w:t>
-      </w:r>
-      <w:proofErr w:type="spellEnd"/>
-      <w:r>
-        <w:rPr>
-          <w:sz w:val="22"/>
-          <w:szCs w:val="22"/>
-        </w:rPr>
-        <w:t xml:space="preserve">, R., 2018. User-Centred Design Actions for Lightweight Evaluation of an Interactive Machine Learning Toolkit. Available from: [17.        </w:t>
+        <w:t xml:space="preserve">Bernardo, F., Grierson, M. and Fiebrink, R., 2018. User-Centred Design Actions for Lightweight Evaluation of an Interactive Machine Learning Toolkit. Available from: [17.        </w:t>
       </w:r>
       <w:r>
         <w:rPr>
@@ -7639,23 +7591,7 @@
           <w:sz w:val="22"/>
           <w:szCs w:val="22"/>
         </w:rPr>
-        <w:t xml:space="preserve">Drabiak, K., Kyzer, S., </w:t>
-      </w:r>
-      <w:proofErr w:type="spellStart"/>
-      <w:r>
-        <w:rPr>
-          <w:sz w:val="22"/>
-          <w:szCs w:val="22"/>
-        </w:rPr>
-        <w:t>Nemov</w:t>
-      </w:r>
-      <w:proofErr w:type="spellEnd"/>
-      <w:r>
-        <w:rPr>
-          <w:sz w:val="22"/>
-          <w:szCs w:val="22"/>
-        </w:rPr>
-        <w:t xml:space="preserve">, V. and El Naqa, I., 2023. AI and machine learning ethics, law, diversity, and global impact. Available from: [18.   </w:t>
+        <w:t xml:space="preserve">Drabiak, K., Kyzer, S., Nemov, V. and El Naqa, I., 2023. AI and machine learning ethics, law, diversity, and global impact. Available from: [18.   </w:t>
       </w:r>
       <w:r>
         <w:rPr>
@@ -7693,23 +7629,7 @@
           <w:sz w:val="22"/>
           <w:szCs w:val="22"/>
         </w:rPr>
-        <w:t xml:space="preserve">(page 2) Drabiak, K., Kyzer, S., </w:t>
-      </w:r>
-      <w:proofErr w:type="spellStart"/>
-      <w:r>
-        <w:rPr>
-          <w:sz w:val="22"/>
-          <w:szCs w:val="22"/>
-        </w:rPr>
-        <w:t>Nemov</w:t>
-      </w:r>
-      <w:proofErr w:type="spellEnd"/>
-      <w:r>
-        <w:rPr>
-          <w:sz w:val="22"/>
-          <w:szCs w:val="22"/>
-        </w:rPr>
-        <w:t>, V. and El Naqa, I., 2023. AI and machine learning ethics, law, diversity, and global impact. Available from: [18. https://uwe.primo.exlibrisgroup.com/discovery/fulldisplay?docid=cdi_openaire_primary_doi_3a9dc5765f933b3faec8ebd8554baa77&amp;context=PC&amp;vid=44UWE_INST:44UWE_INST&amp;lang=en&amp;search_scope=MyInst_and_CI&amp;adaptor=Primo%20Central&amp;tab=Everything&amp;query=any,contains,ethics%20in%20machine%20learning&amp;offset=0] [Accessed 4 January 2024].</w:t>
+        <w:t>(page 2) Drabiak, K., Kyzer, S., Nemov, V. and El Naqa, I., 2023. AI and machine learning ethics, law, diversity, and global impact. Available from: [18. https://uwe.primo.exlibrisgroup.com/discovery/fulldisplay?docid=cdi_openaire_primary_doi_3a9dc5765f933b3faec8ebd8554baa77&amp;context=PC&amp;vid=44UWE_INST:44UWE_INST&amp;lang=en&amp;search_scope=MyInst_and_CI&amp;adaptor=Primo%20Central&amp;tab=Everything&amp;query=any,contains,ethics%20in%20machine%20learning&amp;offset=0] [Accessed 4 January 2024].</w:t>
       </w:r>
     </w:p>
     <w:p>
@@ -7732,23 +7652,7 @@
           <w:sz w:val="22"/>
           <w:szCs w:val="22"/>
         </w:rPr>
-        <w:t xml:space="preserve">(p2 &amp; p8 ) Drabiak, K., Kyzer, S., </w:t>
-      </w:r>
-      <w:proofErr w:type="spellStart"/>
-      <w:r>
-        <w:rPr>
-          <w:sz w:val="22"/>
-          <w:szCs w:val="22"/>
-        </w:rPr>
-        <w:t>Nemov</w:t>
-      </w:r>
-      <w:proofErr w:type="spellEnd"/>
-      <w:r>
-        <w:rPr>
-          <w:sz w:val="22"/>
-          <w:szCs w:val="22"/>
-        </w:rPr>
-        <w:t>, V. and El Naqa, I., 2023. AI and machine learning ethics, law, diversity, and global impact. Available from: [18. https://uwe.primo.exlibrisgroup.com/discovery/fulldisplay?docid=cdi_openaire_primary_doi_3a9dc5765f933b3faec8ebd8554baa77&amp;context=PC&amp;vid=44UWE_INST:44UWE_INST&amp;lang=en&amp;search_scope=MyInst_and_CI&amp;adaptor=Primo%20Central&amp;tab=Everything&amp;query=any,contains,ethics%20in%20machine%20learning&amp;offset=0] [Accessed 4 January 2024].</w:t>
+        <w:t>(p2 &amp; p8 ) Drabiak, K., Kyzer, S., Nemov, V. and El Naqa, I., 2023. AI and machine learning ethics, law, diversity, and global impact. Available from: [18. https://uwe.primo.exlibrisgroup.com/discovery/fulldisplay?docid=cdi_openaire_primary_doi_3a9dc5765f933b3faec8ebd8554baa77&amp;context=PC&amp;vid=44UWE_INST:44UWE_INST&amp;lang=en&amp;search_scope=MyInst_and_CI&amp;adaptor=Primo%20Central&amp;tab=Everything&amp;query=any,contains,ethics%20in%20machine%20learning&amp;offset=0] [Accessed 4 January 2024].</w:t>
       </w:r>
     </w:p>
     <w:p>
@@ -7772,23 +7676,7 @@
           <w:szCs w:val="22"/>
         </w:rPr>
         <w:lastRenderedPageBreak/>
-        <w:t xml:space="preserve">(page 3) Drabiak, K., Kyzer, S., </w:t>
-      </w:r>
-      <w:proofErr w:type="spellStart"/>
-      <w:r>
-        <w:rPr>
-          <w:sz w:val="22"/>
-          <w:szCs w:val="22"/>
-        </w:rPr>
-        <w:t>Nemov</w:t>
-      </w:r>
-      <w:proofErr w:type="spellEnd"/>
-      <w:r>
-        <w:rPr>
-          <w:sz w:val="22"/>
-          <w:szCs w:val="22"/>
-        </w:rPr>
-        <w:t>, V. and El Naqa, I., 2023. AI and machine learning ethics, law, diversity, and global impact. Available from: [18. https://uwe.primo.exlibrisgroup.com/discovery/fulldisplay?docid=cdi_openaire_primary_doi_3a9dc5765f933b3faec8ebd8554baa77&amp;context=PC&amp;vid=44UWE_INST:44UWE_INST&amp;lang=en&amp;search_scope=MyInst_and_CI&amp;adaptor=Primo%20Central&amp;tab=Everything&amp;query=any,contains,ethics%20in%20machine%20learning&amp;offset=0] [Accessed 4 January 2024].</w:t>
+        <w:t>(page 3) Drabiak, K., Kyzer, S., Nemov, V. and El Naqa, I., 2023. AI and machine learning ethics, law, diversity, and global impact. Available from: [18. https://uwe.primo.exlibrisgroup.com/discovery/fulldisplay?docid=cdi_openaire_primary_doi_3a9dc5765f933b3faec8ebd8554baa77&amp;context=PC&amp;vid=44UWE_INST:44UWE_INST&amp;lang=en&amp;search_scope=MyInst_and_CI&amp;adaptor=Primo%20Central&amp;tab=Everything&amp;query=any,contains,ethics%20in%20machine%20learning&amp;offset=0] [Accessed 4 January 2024].</w:t>
       </w:r>
     </w:p>
     <w:p>
@@ -7814,15 +7702,7 @@
         <w:t xml:space="preserve">(page 3) </w:t>
       </w:r>
       <w:r>
-        <w:t xml:space="preserve">Drabiak, K., Kyzer, S., </w:t>
-      </w:r>
-      <w:proofErr w:type="spellStart"/>
-      <w:r>
-        <w:t>Nemov</w:t>
-      </w:r>
-      <w:proofErr w:type="spellEnd"/>
-      <w:r>
-        <w:t xml:space="preserve">, V. and El Naqa, I., 2023. AI and machine learning ethics, law, diversity, and global impact. Available from: [18.        </w:t>
+        <w:t xml:space="preserve">Drabiak, K., Kyzer, S., Nemov, V. and El Naqa, I., 2023. AI and machine learning ethics, law, diversity, and global impact. Available from: [18.        </w:t>
       </w:r>
       <w:r>
         <w:rPr>

</xml_diff>